<commit_message>
ajustes de parametros analises das fotos, correcoes chatbot incluindo validações e layout mais interativo, ajuste gamificacao, sistema de pontuacao
</commit_message>
<xml_diff>
--- a/docs/DOCUMENTACAO_PROJETO.docx
+++ b/docs/DOCUMENTACAO_PROJETO.docx
@@ -190,7 +190,7 @@
         <w:pStyle w:val="ListBullet"/>
       </w:pPr>
       <w:r>
-        <w:t>**Estrutura**: 12 locais históricos diferentes</w:t>
+        <w:t>**Estrutura**: 12 classes (uma pasta por local histórico)</w:t>
       </w:r>
     </w:p>
     <w:p>
@@ -198,7 +198,7 @@
         <w:pStyle w:val="ListBullet"/>
       </w:pPr>
       <w:r>
-        <w:t>**Total de Imagens**: 28 imagens</w:t>
+        <w:t>**Estado atual no filesystem**: 6 imagens presentes na pasta `casa_da_cultura/`. As demais pastas estão criadas mas vazias.</w:t>
       </w:r>
     </w:p>
     <w:p>
@@ -210,6 +210,14 @@
       </w:r>
     </w:p>
     <w:p/>
+    <w:p>
+      <w:pPr>
+        <w:pStyle w:val="ListBullet"/>
+      </w:pPr>
+      <w:r>
+        <w:t>**Registros**: 23 entradas</w:t>
+      </w:r>
+    </w:p>
     <w:p>
       <w:pPr>
         <w:pStyle w:val="Heading3"/>

</xml_diff>